<commit_message>
Comenzado el marco teórico
</commit_message>
<xml_diff>
--- a/01-doc/02-concepts/001-intro-eeg.docx
+++ b/01-doc/02-concepts/001-intro-eeg.docx
@@ -25,7 +25,61 @@
           <w:sz w:val="20"/>
           <w:szCs w:val="20"/>
         </w:rPr>
-        <w:t>El cerebro (del latín cerebrum, con su raíz indoeuropea ker, cabeza, en lo alto de la cabeza y brum, ‘llevar’; teniendo el significado arcaico de «lo que lleva la cabeza») es un órgano que centraliza la actividad del sistema nervioso y existe en la mayor parte de los animales</w:t>
+        <w:t xml:space="preserve">El cerebro (del latín </w:t>
+      </w:r>
+      <w:proofErr w:type="spellStart"/>
+      <w:r>
+        <w:rPr>
+          <w:rFonts w:ascii="Arial" w:hAnsi="Arial" w:cs="Arial"/>
+          <w:sz w:val="20"/>
+          <w:szCs w:val="20"/>
+        </w:rPr>
+        <w:t>cerebrum</w:t>
+      </w:r>
+      <w:proofErr w:type="spellEnd"/>
+      <w:r>
+        <w:rPr>
+          <w:rFonts w:ascii="Arial" w:hAnsi="Arial" w:cs="Arial"/>
+          <w:sz w:val="20"/>
+          <w:szCs w:val="20"/>
+        </w:rPr>
+        <w:t xml:space="preserve">, con su raíz indoeuropea </w:t>
+      </w:r>
+      <w:proofErr w:type="spellStart"/>
+      <w:r>
+        <w:rPr>
+          <w:rFonts w:ascii="Arial" w:hAnsi="Arial" w:cs="Arial"/>
+          <w:sz w:val="20"/>
+          <w:szCs w:val="20"/>
+        </w:rPr>
+        <w:t>ker</w:t>
+      </w:r>
+      <w:proofErr w:type="spellEnd"/>
+      <w:r>
+        <w:rPr>
+          <w:rFonts w:ascii="Arial" w:hAnsi="Arial" w:cs="Arial"/>
+          <w:sz w:val="20"/>
+          <w:szCs w:val="20"/>
+        </w:rPr>
+        <w:t xml:space="preserve">, cabeza, en lo alto de la cabeza y </w:t>
+      </w:r>
+      <w:proofErr w:type="spellStart"/>
+      <w:r>
+        <w:rPr>
+          <w:rFonts w:ascii="Arial" w:hAnsi="Arial" w:cs="Arial"/>
+          <w:sz w:val="20"/>
+          <w:szCs w:val="20"/>
+        </w:rPr>
+        <w:t>brum</w:t>
+      </w:r>
+      <w:proofErr w:type="spellEnd"/>
+      <w:r>
+        <w:rPr>
+          <w:rFonts w:ascii="Arial" w:hAnsi="Arial" w:cs="Arial"/>
+          <w:sz w:val="20"/>
+          <w:szCs w:val="20"/>
+        </w:rPr>
+        <w:t>, ‘llevar’; teniendo el significado arcaico de «lo que lleva la cabeza») es un órgano que centraliza la actividad del sistema nervioso y existe en la mayor parte de los animales</w:t>
       </w:r>
       <w:r>
         <w:rPr>
@@ -581,7 +635,25 @@
           <w:sz w:val="20"/>
           <w:szCs w:val="20"/>
         </w:rPr>
-        <w:t xml:space="preserve">“La señal se procesa en forma digital y se muestra en la pantalla de la computadora. El electroencefalograma resultante (EEG), en esencia una gráfica de voltaje contra tiempo, se registra como diferentes líneas o “canales” paralelos de ondas” </w:t>
+        <w:t xml:space="preserve">“La señal se procesa en forma digital y se muestra en la pantalla de la computadora. El electroencefalograma resultante (EEG), en esencia una gráfica de voltaje contra </w:t>
+      </w:r>
+      <w:proofErr w:type="gramStart"/>
+      <w:r>
+        <w:rPr>
+          <w:rFonts w:ascii="Arial" w:hAnsi="Arial" w:cs="Arial"/>
+          <w:sz w:val="20"/>
+          <w:szCs w:val="20"/>
+        </w:rPr>
+        <w:t>tiempo,</w:t>
+      </w:r>
+      <w:proofErr w:type="gramEnd"/>
+      <w:r>
+        <w:rPr>
+          <w:rFonts w:ascii="Arial" w:hAnsi="Arial" w:cs="Arial"/>
+          <w:sz w:val="20"/>
+          <w:szCs w:val="20"/>
+        </w:rPr>
+        <w:t xml:space="preserve"> se registra como diferentes líneas o “canales” paralelos de ondas” </w:t>
       </w:r>
       <w:sdt>
         <w:sdtPr>
@@ -789,7 +861,25 @@
           <w:sz w:val="20"/>
           <w:szCs w:val="20"/>
         </w:rPr>
-        <w:t>tanto, el EEG ordinario representa la actividad electrocerebral que se</w:t>
+        <w:t xml:space="preserve">tanto, el EEG ordinario representa la actividad </w:t>
+      </w:r>
+      <w:proofErr w:type="spellStart"/>
+      <w:r>
+        <w:rPr>
+          <w:rFonts w:ascii="Arial" w:hAnsi="Arial" w:cs="Arial"/>
+          <w:sz w:val="20"/>
+          <w:szCs w:val="20"/>
+        </w:rPr>
+        <w:t>electrocerebral</w:t>
+      </w:r>
+      <w:proofErr w:type="spellEnd"/>
+      <w:r>
+        <w:rPr>
+          <w:rFonts w:ascii="Arial" w:hAnsi="Arial" w:cs="Arial"/>
+          <w:sz w:val="20"/>
+          <w:szCs w:val="20"/>
+        </w:rPr>
+        <w:t xml:space="preserve"> que se</w:t>
       </w:r>
       <w:r>
         <w:rPr>
@@ -1491,7 +1581,7 @@
               <w:r>
                 <w:rPr>
                   <w:noProof/>
-                  <w:lang w:val="en-US"/>
+                  <w:lang w:val="es-ES"/>
                 </w:rPr>
                 <w:t xml:space="preserve">Herculano-Houzel, S. (2009). The human brain in numbers: a linerarly scaled-up primate brain. </w:t>
               </w:r>
@@ -1584,13 +1674,13 @@
                 <w:ind w:left="720" w:hanging="720"/>
                 <w:rPr>
                   <w:noProof/>
-                  <w:lang w:val="en-US"/>
+                  <w:lang w:val="es-ES"/>
                 </w:rPr>
               </w:pPr>
               <w:r>
                 <w:rPr>
                   <w:noProof/>
-                  <w:lang w:val="en-US"/>
+                  <w:lang w:val="es-ES"/>
                 </w:rPr>
                 <w:t xml:space="preserve">Pelvig, D., Pakkenberg, H., Stark, A., &amp; Pakkenberg, B. (2008). Neocortical glial cell numbers in human brains. </w:t>
               </w:r>
@@ -1599,14 +1689,14 @@
                   <w:i/>
                   <w:iCs/>
                   <w:noProof/>
-                  <w:lang w:val="en-US"/>
+                  <w:lang w:val="es-ES"/>
                 </w:rPr>
                 <w:t>Neurobiology of aging</w:t>
               </w:r>
               <w:r>
                 <w:rPr>
                   <w:noProof/>
-                  <w:lang w:val="en-US"/>
+                  <w:lang w:val="es-ES"/>
                 </w:rPr>
                 <w:t>, 11.</w:t>
               </w:r>
@@ -1617,13 +1707,13 @@
                 <w:ind w:left="720" w:hanging="720"/>
                 <w:rPr>
                   <w:noProof/>
-                  <w:lang w:val="en-US"/>
+                  <w:lang w:val="es-ES"/>
                 </w:rPr>
               </w:pPr>
               <w:r>
                 <w:rPr>
                   <w:noProof/>
-                  <w:lang w:val="en-US"/>
+                  <w:lang w:val="es-ES"/>
                 </w:rPr>
                 <w:t xml:space="preserve">Ropper, A. H., &amp; Brown, R. H. (2005). </w:t>
               </w:r>
@@ -1632,14 +1722,14 @@
                   <w:i/>
                   <w:iCs/>
                   <w:noProof/>
-                  <w:lang w:val="en-US"/>
+                  <w:lang w:val="es-ES"/>
                 </w:rPr>
                 <w:t>Principios de Neurología.</w:t>
               </w:r>
               <w:r>
                 <w:rPr>
                   <w:noProof/>
-                  <w:lang w:val="en-US"/>
+                  <w:lang w:val="es-ES"/>
                 </w:rPr>
                 <w:t xml:space="preserve"> México, D.F.: McGraw Hill.</w:t>
               </w:r>
@@ -1656,7 +1746,7 @@
               <w:r>
                 <w:rPr>
                   <w:noProof/>
-                  <w:lang w:val="en-US"/>
+                  <w:lang w:val="es-ES"/>
                 </w:rPr>
                 <w:t xml:space="preserve">von Bartheld, C., Bahney, J., &amp; Herculano-Houzel, S. (2016). The search for true numbers of neurons and clial cells in the human brain: A review of 150 years of cell counting. </w:t>
               </w:r>

</xml_diff>

<commit_message>
Avances sobre neuroanatomía hasta morfología de la neurona
</commit_message>
<xml_diff>
--- a/01-doc/02-concepts/001-intro-eeg.docx
+++ b/01-doc/02-concepts/001-intro-eeg.docx
@@ -7,13 +7,15 @@
         <w:jc w:val="both"/>
         <w:rPr>
           <w:rFonts w:ascii="Arial" w:hAnsi="Arial" w:cs="Arial"/>
-          <w:sz w:val="20"/>
-          <w:szCs w:val="20"/>
-        </w:rPr>
-      </w:pPr>
-      <w:r>
-        <w:rPr>
-          <w:rFonts w:ascii="Arial" w:hAnsi="Arial" w:cs="Arial"/>
+          <w:strike/>
+          <w:sz w:val="20"/>
+          <w:szCs w:val="20"/>
+        </w:rPr>
+      </w:pPr>
+      <w:r>
+        <w:rPr>
+          <w:rFonts w:ascii="Arial" w:hAnsi="Arial" w:cs="Arial"/>
+          <w:strike/>
           <w:sz w:val="20"/>
           <w:szCs w:val="20"/>
         </w:rPr>
@@ -22,6 +24,7 @@
       <w:r>
         <w:rPr>
           <w:rFonts w:ascii="Arial" w:hAnsi="Arial" w:cs="Arial"/>
+          <w:strike/>
           <w:sz w:val="20"/>
           <w:szCs w:val="20"/>
         </w:rPr>
@@ -31,6 +34,7 @@
       <w:r>
         <w:rPr>
           <w:rFonts w:ascii="Arial" w:hAnsi="Arial" w:cs="Arial"/>
+          <w:strike/>
           <w:sz w:val="20"/>
           <w:szCs w:val="20"/>
         </w:rPr>
@@ -40,6 +44,7 @@
       <w:r>
         <w:rPr>
           <w:rFonts w:ascii="Arial" w:hAnsi="Arial" w:cs="Arial"/>
+          <w:strike/>
           <w:sz w:val="20"/>
           <w:szCs w:val="20"/>
         </w:rPr>
@@ -49,6 +54,7 @@
       <w:r>
         <w:rPr>
           <w:rFonts w:ascii="Arial" w:hAnsi="Arial" w:cs="Arial"/>
+          <w:strike/>
           <w:sz w:val="20"/>
           <w:szCs w:val="20"/>
         </w:rPr>
@@ -58,6 +64,7 @@
       <w:r>
         <w:rPr>
           <w:rFonts w:ascii="Arial" w:hAnsi="Arial" w:cs="Arial"/>
+          <w:strike/>
           <w:sz w:val="20"/>
           <w:szCs w:val="20"/>
         </w:rPr>
@@ -67,6 +74,7 @@
       <w:r>
         <w:rPr>
           <w:rFonts w:ascii="Arial" w:hAnsi="Arial" w:cs="Arial"/>
+          <w:strike/>
           <w:sz w:val="20"/>
           <w:szCs w:val="20"/>
         </w:rPr>
@@ -76,6 +84,7 @@
       <w:r>
         <w:rPr>
           <w:rFonts w:ascii="Arial" w:hAnsi="Arial" w:cs="Arial"/>
+          <w:strike/>
           <w:sz w:val="20"/>
           <w:szCs w:val="20"/>
         </w:rPr>
@@ -84,6 +93,7 @@
       <w:r>
         <w:rPr>
           <w:rFonts w:ascii="Arial" w:hAnsi="Arial" w:cs="Arial"/>
+          <w:strike/>
           <w:sz w:val="20"/>
           <w:szCs w:val="20"/>
         </w:rPr>
@@ -92,6 +102,7 @@
       <w:r>
         <w:rPr>
           <w:rFonts w:ascii="Arial" w:hAnsi="Arial" w:cs="Arial"/>
+          <w:strike/>
           <w:sz w:val="20"/>
           <w:szCs w:val="20"/>
         </w:rPr>
@@ -101,16 +112,19 @@
         <w:sdtPr>
           <w:rPr>
             <w:rFonts w:ascii="Arial" w:hAnsi="Arial" w:cs="Arial"/>
+            <w:strike/>
             <w:sz w:val="20"/>
             <w:szCs w:val="20"/>
           </w:rPr>
           <w:id w:val="-1313708891"/>
           <w:citation/>
         </w:sdtPr>
+        <w:sdtEndPr/>
         <w:sdtContent>
           <w:r>
             <w:rPr>
               <w:rFonts w:ascii="Arial" w:hAnsi="Arial" w:cs="Arial"/>
+              <w:strike/>
               <w:sz w:val="20"/>
               <w:szCs w:val="20"/>
             </w:rPr>
@@ -119,6 +133,7 @@
           <w:r>
             <w:rPr>
               <w:rFonts w:ascii="Arial" w:hAnsi="Arial" w:cs="Arial"/>
+              <w:strike/>
               <w:sz w:val="20"/>
               <w:szCs w:val="20"/>
               <w:lang w:val="es-ES"/>
@@ -128,6 +143,7 @@
           <w:r>
             <w:rPr>
               <w:rFonts w:ascii="Arial" w:hAnsi="Arial" w:cs="Arial"/>
+              <w:strike/>
               <w:sz w:val="20"/>
               <w:szCs w:val="20"/>
             </w:rPr>
@@ -136,6 +152,7 @@
           <w:r>
             <w:rPr>
               <w:rFonts w:ascii="Arial" w:hAnsi="Arial" w:cs="Arial"/>
+              <w:strike/>
               <w:noProof/>
               <w:sz w:val="20"/>
               <w:szCs w:val="20"/>
@@ -146,6 +163,7 @@
           <w:r>
             <w:rPr>
               <w:rFonts w:ascii="Arial" w:hAnsi="Arial" w:cs="Arial"/>
+              <w:strike/>
               <w:sz w:val="20"/>
               <w:szCs w:val="20"/>
             </w:rPr>
@@ -156,6 +174,7 @@
       <w:r>
         <w:rPr>
           <w:rFonts w:ascii="Arial" w:hAnsi="Arial" w:cs="Arial"/>
+          <w:strike/>
           <w:sz w:val="20"/>
           <w:szCs w:val="20"/>
         </w:rPr>
@@ -177,13 +196,15 @@
         <w:jc w:val="both"/>
         <w:rPr>
           <w:rFonts w:ascii="Arial" w:hAnsi="Arial" w:cs="Arial"/>
-          <w:sz w:val="20"/>
-          <w:szCs w:val="20"/>
-        </w:rPr>
-      </w:pPr>
-      <w:r>
-        <w:rPr>
-          <w:rFonts w:ascii="Arial" w:hAnsi="Arial" w:cs="Arial"/>
+          <w:strike/>
+          <w:sz w:val="20"/>
+          <w:szCs w:val="20"/>
+        </w:rPr>
+      </w:pPr>
+      <w:r>
+        <w:rPr>
+          <w:rFonts w:ascii="Arial" w:hAnsi="Arial" w:cs="Arial"/>
+          <w:strike/>
           <w:sz w:val="20"/>
           <w:szCs w:val="20"/>
         </w:rPr>
@@ -192,6 +213,7 @@
       <w:r>
         <w:rPr>
           <w:rFonts w:ascii="Arial" w:hAnsi="Arial" w:cs="Arial"/>
+          <w:strike/>
           <w:sz w:val="20"/>
           <w:szCs w:val="20"/>
         </w:rPr>
@@ -200,6 +222,7 @@
       <w:r>
         <w:rPr>
           <w:rFonts w:ascii="Arial" w:hAnsi="Arial" w:cs="Arial"/>
+          <w:strike/>
           <w:sz w:val="20"/>
           <w:szCs w:val="20"/>
         </w:rPr>
@@ -208,6 +231,7 @@
       <w:r>
         <w:rPr>
           <w:rFonts w:ascii="Arial" w:hAnsi="Arial" w:cs="Arial"/>
+          <w:strike/>
           <w:sz w:val="20"/>
           <w:szCs w:val="20"/>
         </w:rPr>
@@ -217,16 +241,19 @@
         <w:sdtPr>
           <w:rPr>
             <w:rFonts w:ascii="Arial" w:hAnsi="Arial" w:cs="Arial"/>
+            <w:strike/>
             <w:sz w:val="20"/>
             <w:szCs w:val="20"/>
           </w:rPr>
           <w:id w:val="-437528825"/>
           <w:citation/>
         </w:sdtPr>
+        <w:sdtEndPr/>
         <w:sdtContent>
           <w:r>
             <w:rPr>
               <w:rFonts w:ascii="Arial" w:hAnsi="Arial" w:cs="Arial"/>
+              <w:strike/>
               <w:sz w:val="20"/>
               <w:szCs w:val="20"/>
             </w:rPr>
@@ -235,6 +262,7 @@
           <w:r>
             <w:rPr>
               <w:rFonts w:ascii="Arial" w:hAnsi="Arial" w:cs="Arial"/>
+              <w:strike/>
               <w:sz w:val="20"/>
               <w:szCs w:val="20"/>
               <w:lang w:val="es-ES"/>
@@ -244,6 +272,7 @@
           <w:r>
             <w:rPr>
               <w:rFonts w:ascii="Arial" w:hAnsi="Arial" w:cs="Arial"/>
+              <w:strike/>
               <w:sz w:val="20"/>
               <w:szCs w:val="20"/>
             </w:rPr>
@@ -252,6 +281,7 @@
           <w:r>
             <w:rPr>
               <w:rFonts w:ascii="Arial" w:hAnsi="Arial" w:cs="Arial"/>
+              <w:strike/>
               <w:noProof/>
               <w:sz w:val="20"/>
               <w:szCs w:val="20"/>
@@ -262,6 +292,7 @@
           <w:r>
             <w:rPr>
               <w:rFonts w:ascii="Arial" w:hAnsi="Arial" w:cs="Arial"/>
+              <w:strike/>
               <w:sz w:val="20"/>
               <w:szCs w:val="20"/>
             </w:rPr>
@@ -272,6 +303,7 @@
       <w:r>
         <w:rPr>
           <w:rFonts w:ascii="Arial" w:hAnsi="Arial" w:cs="Arial"/>
+          <w:strike/>
           <w:sz w:val="20"/>
           <w:szCs w:val="20"/>
         </w:rPr>
@@ -281,16 +313,19 @@
         <w:sdtPr>
           <w:rPr>
             <w:rFonts w:ascii="Arial" w:hAnsi="Arial" w:cs="Arial"/>
+            <w:strike/>
             <w:sz w:val="20"/>
             <w:szCs w:val="20"/>
           </w:rPr>
           <w:id w:val="-1059934952"/>
           <w:citation/>
         </w:sdtPr>
+        <w:sdtEndPr/>
         <w:sdtContent>
           <w:r>
             <w:rPr>
               <w:rFonts w:ascii="Arial" w:hAnsi="Arial" w:cs="Arial"/>
+              <w:strike/>
               <w:sz w:val="20"/>
               <w:szCs w:val="20"/>
             </w:rPr>
@@ -299,6 +334,7 @@
           <w:r>
             <w:rPr>
               <w:rFonts w:ascii="Arial" w:hAnsi="Arial" w:cs="Arial"/>
+              <w:strike/>
               <w:sz w:val="20"/>
               <w:szCs w:val="20"/>
               <w:lang w:val="es-ES"/>
@@ -308,6 +344,7 @@
           <w:r>
             <w:rPr>
               <w:rFonts w:ascii="Arial" w:hAnsi="Arial" w:cs="Arial"/>
+              <w:strike/>
               <w:sz w:val="20"/>
               <w:szCs w:val="20"/>
             </w:rPr>
@@ -316,26 +353,18 @@
           <w:r>
             <w:rPr>
               <w:rFonts w:ascii="Arial" w:hAnsi="Arial" w:cs="Arial"/>
+              <w:strike/>
               <w:noProof/>
               <w:sz w:val="20"/>
               <w:szCs w:val="20"/>
               <w:lang w:val="es-ES"/>
             </w:rPr>
-            <w:t xml:space="preserve"> </w:t>
-          </w:r>
-          <w:r>
-            <w:rPr>
-              <w:rFonts w:ascii="Arial" w:hAnsi="Arial" w:cs="Arial"/>
-              <w:noProof/>
-              <w:sz w:val="20"/>
-              <w:szCs w:val="20"/>
-              <w:lang w:val="es-ES"/>
-            </w:rPr>
-            <w:t>(Pelvig, Pakkenberg, Stark, &amp; Pakkenberg, 2008)</w:t>
-          </w:r>
-          <w:r>
-            <w:rPr>
-              <w:rFonts w:ascii="Arial" w:hAnsi="Arial" w:cs="Arial"/>
+            <w:t xml:space="preserve"> (Pelvig, Pakkenberg, Stark, &amp; Pakkenberg, 2008)</w:t>
+          </w:r>
+          <w:r>
+            <w:rPr>
+              <w:rFonts w:ascii="Arial" w:hAnsi="Arial" w:cs="Arial"/>
+              <w:strike/>
               <w:sz w:val="20"/>
               <w:szCs w:val="20"/>
             </w:rPr>
@@ -346,6 +375,7 @@
       <w:r>
         <w:rPr>
           <w:rFonts w:ascii="Arial" w:hAnsi="Arial" w:cs="Arial"/>
+          <w:strike/>
           <w:sz w:val="20"/>
           <w:szCs w:val="20"/>
         </w:rPr>
@@ -355,16 +385,19 @@
         <w:sdtPr>
           <w:rPr>
             <w:rFonts w:ascii="Arial" w:hAnsi="Arial" w:cs="Arial"/>
+            <w:strike/>
             <w:sz w:val="20"/>
             <w:szCs w:val="20"/>
           </w:rPr>
           <w:id w:val="1486743639"/>
           <w:citation/>
         </w:sdtPr>
+        <w:sdtEndPr/>
         <w:sdtContent>
           <w:r>
             <w:rPr>
               <w:rFonts w:ascii="Arial" w:hAnsi="Arial" w:cs="Arial"/>
+              <w:strike/>
               <w:sz w:val="20"/>
               <w:szCs w:val="20"/>
             </w:rPr>
@@ -373,6 +406,7 @@
           <w:r>
             <w:rPr>
               <w:rFonts w:ascii="Arial" w:hAnsi="Arial" w:cs="Arial"/>
+              <w:strike/>
               <w:sz w:val="20"/>
               <w:szCs w:val="20"/>
               <w:lang w:val="es-ES"/>
@@ -382,6 +416,7 @@
           <w:r>
             <w:rPr>
               <w:rFonts w:ascii="Arial" w:hAnsi="Arial" w:cs="Arial"/>
+              <w:strike/>
               <w:sz w:val="20"/>
               <w:szCs w:val="20"/>
             </w:rPr>
@@ -390,26 +425,18 @@
           <w:r>
             <w:rPr>
               <w:rFonts w:ascii="Arial" w:hAnsi="Arial" w:cs="Arial"/>
+              <w:strike/>
               <w:noProof/>
               <w:sz w:val="20"/>
               <w:szCs w:val="20"/>
               <w:lang w:val="es-ES"/>
             </w:rPr>
-            <w:t xml:space="preserve"> </w:t>
-          </w:r>
-          <w:r>
-            <w:rPr>
-              <w:rFonts w:ascii="Arial" w:hAnsi="Arial" w:cs="Arial"/>
-              <w:noProof/>
-              <w:sz w:val="20"/>
-              <w:szCs w:val="20"/>
-              <w:lang w:val="es-ES"/>
-            </w:rPr>
-            <w:t>(Herculano-Houzel, 2009)</w:t>
-          </w:r>
-          <w:r>
-            <w:rPr>
-              <w:rFonts w:ascii="Arial" w:hAnsi="Arial" w:cs="Arial"/>
+            <w:t xml:space="preserve"> (Herculano-Houzel, 2009)</w:t>
+          </w:r>
+          <w:r>
+            <w:rPr>
+              <w:rFonts w:ascii="Arial" w:hAnsi="Arial" w:cs="Arial"/>
+              <w:strike/>
               <w:sz w:val="20"/>
               <w:szCs w:val="20"/>
             </w:rPr>
@@ -420,6 +447,7 @@
       <w:r>
         <w:rPr>
           <w:rFonts w:ascii="Arial" w:hAnsi="Arial" w:cs="Arial"/>
+          <w:strike/>
           <w:sz w:val="20"/>
           <w:szCs w:val="20"/>
         </w:rPr>
@@ -463,6 +491,7 @@
           <w:id w:val="1930536565"/>
           <w:citation/>
         </w:sdtPr>
+        <w:sdtEndPr/>
         <w:sdtContent>
           <w:r>
             <w:rPr>
@@ -555,6 +584,7 @@
           <w:id w:val="1405567892"/>
           <w:citation/>
         </w:sdtPr>
+        <w:sdtEndPr/>
         <w:sdtContent>
           <w:r>
             <w:rPr>
@@ -665,6 +695,7 @@
           <w:id w:val="367345194"/>
           <w:citation/>
         </w:sdtPr>
+        <w:sdtEndPr/>
         <w:sdtContent>
           <w:r>
             <w:rPr>
@@ -757,6 +788,7 @@
           <w:id w:val="-698929210"/>
           <w:citation/>
         </w:sdtPr>
+        <w:sdtEndPr/>
         <w:sdtContent>
           <w:r>
             <w:rPr>
@@ -931,6 +963,7 @@
           <w:id w:val="1663900531"/>
           <w:citation/>
         </w:sdtPr>
+        <w:sdtEndPr/>
         <w:sdtContent>
           <w:r>
             <w:rPr>
@@ -1125,6 +1158,7 @@
           <w:id w:val="-1629235333"/>
           <w:citation/>
         </w:sdtPr>
+        <w:sdtEndPr/>
         <w:sdtContent>
           <w:r>
             <w:rPr>
@@ -1297,6 +1331,7 @@
           <w:id w:val="1216551582"/>
           <w:citation/>
         </w:sdtPr>
+        <w:sdtEndPr/>
         <w:sdtContent>
           <w:r>
             <w:rPr>
@@ -1369,6 +1404,7 @@
           <w:rFonts w:ascii="Arial" w:hAnsi="Arial" w:cs="Arial"/>
           <w:sz w:val="20"/>
           <w:szCs w:val="20"/>
+          <w:lang w:val="en-US"/>
         </w:rPr>
       </w:pPr>
       <w:r>
@@ -1445,6 +1481,7 @@
           <w:id w:val="1712378703"/>
           <w:citation/>
         </w:sdtPr>
+        <w:sdtEndPr/>
         <w:sdtContent>
           <w:r>
             <w:rPr>
@@ -1477,7 +1514,7 @@
               <w:noProof/>
               <w:sz w:val="20"/>
               <w:szCs w:val="20"/>
-              <w:lang w:val="es-ES"/>
+              <w:lang w:val="en-US"/>
             </w:rPr>
             <w:t>(Martínez-Morga, Garrigós, &amp; Martínez, 2022)</w:t>
           </w:r>
@@ -1496,6 +1533,7 @@
           <w:rFonts w:ascii="Arial" w:hAnsi="Arial" w:cs="Arial"/>
           <w:sz w:val="20"/>
           <w:szCs w:val="20"/>
+          <w:lang w:val="en-US"/>
         </w:rPr>
         <w:t>.</w:t>
       </w:r>
@@ -1506,13 +1544,15 @@
           <w:rFonts w:ascii="Arial" w:hAnsi="Arial" w:cs="Arial"/>
           <w:sz w:val="20"/>
           <w:szCs w:val="20"/>
-        </w:rPr>
-      </w:pPr>
-      <w:r>
-        <w:rPr>
-          <w:rFonts w:ascii="Arial" w:hAnsi="Arial" w:cs="Arial"/>
-          <w:sz w:val="20"/>
-          <w:szCs w:val="20"/>
+          <w:lang w:val="en-US"/>
+        </w:rPr>
+      </w:pPr>
+      <w:r>
+        <w:rPr>
+          <w:rFonts w:ascii="Arial" w:hAnsi="Arial" w:cs="Arial"/>
+          <w:sz w:val="20"/>
+          <w:szCs w:val="20"/>
+          <w:lang w:val="en-US"/>
         </w:rPr>
         <w:br w:type="page"/>
       </w:r>
@@ -1541,10 +1581,13 @@
         <w:p>
           <w:pPr>
             <w:pStyle w:val="Ttulo1"/>
+            <w:rPr>
+              <w:lang w:val="en-US"/>
+            </w:rPr>
           </w:pPr>
           <w:r>
             <w:rPr>
-              <w:lang w:val="es-ES"/>
+              <w:lang w:val="en-US"/>
             </w:rPr>
             <w:t>Referencias</w:t>
           </w:r>
@@ -1554,6 +1597,7 @@
             <w:id w:val="-573587230"/>
             <w:bibliography/>
           </w:sdtPr>
+          <w:sdtEndPr/>
           <w:sdtContent>
             <w:p>
               <w:pPr>
@@ -1581,7 +1625,7 @@
               <w:r>
                 <w:rPr>
                   <w:noProof/>
-                  <w:lang w:val="es-ES"/>
+                  <w:lang w:val="en-US"/>
                 </w:rPr>
                 <w:t xml:space="preserve">Herculano-Houzel, S. (2009). The human brain in numbers: a linerarly scaled-up primate brain. </w:t>
               </w:r>
@@ -1674,13 +1718,13 @@
                 <w:ind w:left="720" w:hanging="720"/>
                 <w:rPr>
                   <w:noProof/>
-                  <w:lang w:val="es-ES"/>
+                  <w:lang w:val="en-US"/>
                 </w:rPr>
               </w:pPr>
               <w:r>
                 <w:rPr>
                   <w:noProof/>
-                  <w:lang w:val="es-ES"/>
+                  <w:lang w:val="en-US"/>
                 </w:rPr>
                 <w:t xml:space="preserve">Pelvig, D., Pakkenberg, H., Stark, A., &amp; Pakkenberg, B. (2008). Neocortical glial cell numbers in human brains. </w:t>
               </w:r>
@@ -1689,14 +1733,14 @@
                   <w:i/>
                   <w:iCs/>
                   <w:noProof/>
-                  <w:lang w:val="es-ES"/>
+                  <w:lang w:val="en-US"/>
                 </w:rPr>
                 <w:t>Neurobiology of aging</w:t>
               </w:r>
               <w:r>
                 <w:rPr>
                   <w:noProof/>
-                  <w:lang w:val="es-ES"/>
+                  <w:lang w:val="en-US"/>
                 </w:rPr>
                 <w:t>, 11.</w:t>
               </w:r>
@@ -1707,13 +1751,13 @@
                 <w:ind w:left="720" w:hanging="720"/>
                 <w:rPr>
                   <w:noProof/>
-                  <w:lang w:val="es-ES"/>
+                  <w:lang w:val="en-US"/>
                 </w:rPr>
               </w:pPr>
               <w:r>
                 <w:rPr>
                   <w:noProof/>
-                  <w:lang w:val="es-ES"/>
+                  <w:lang w:val="en-US"/>
                 </w:rPr>
                 <w:t xml:space="preserve">Ropper, A. H., &amp; Brown, R. H. (2005). </w:t>
               </w:r>
@@ -1722,14 +1766,14 @@
                   <w:i/>
                   <w:iCs/>
                   <w:noProof/>
-                  <w:lang w:val="es-ES"/>
+                  <w:lang w:val="en-US"/>
                 </w:rPr>
                 <w:t>Principios de Neurología.</w:t>
               </w:r>
               <w:r>
                 <w:rPr>
                   <w:noProof/>
-                  <w:lang w:val="es-ES"/>
+                  <w:lang w:val="en-US"/>
                 </w:rPr>
                 <w:t xml:space="preserve"> México, D.F.: McGraw Hill.</w:t>
               </w:r>
@@ -1746,7 +1790,7 @@
               <w:r>
                 <w:rPr>
                   <w:noProof/>
-                  <w:lang w:val="es-ES"/>
+                  <w:lang w:val="en-US"/>
                 </w:rPr>
                 <w:t xml:space="preserve">von Bartheld, C., Bahney, J., &amp; Herculano-Houzel, S. (2016). The search for true numbers of neurons and clial cells in the human brain: A review of 150 years of cell counting. </w:t>
               </w:r>

</xml_diff>

<commit_message>
Cambios previos al cambio masivo de la redacción de tesina
</commit_message>
<xml_diff>
--- a/01-doc/02-concepts/001-intro-eeg.docx
+++ b/01-doc/02-concepts/001-intro-eeg.docx
@@ -2,6 +2,24 @@
 <file path=word/document.xml><?xml version="1.0" encoding="utf-8"?>
 <w:document xmlns:wpc="http://schemas.microsoft.com/office/word/2010/wordprocessingCanvas" xmlns:cx="http://schemas.microsoft.com/office/drawing/2014/chartex" xmlns:cx1="http://schemas.microsoft.com/office/drawing/2015/9/8/chartex" xmlns:cx2="http://schemas.microsoft.com/office/drawing/2015/10/21/chartex" xmlns:cx3="http://schemas.microsoft.com/office/drawing/2016/5/9/chartex" xmlns:cx4="http://schemas.microsoft.com/office/drawing/2016/5/10/chartex" xmlns:cx5="http://schemas.microsoft.com/office/drawing/2016/5/11/chartex" xmlns:cx6="http://schemas.microsoft.com/office/drawing/2016/5/12/chartex" xmlns:cx7="http://schemas.microsoft.com/office/drawing/2016/5/13/chartex" xmlns:cx8="http://schemas.microsoft.com/office/drawing/2016/5/14/chartex" xmlns:mc="http://schemas.openxmlformats.org/markup-compatibility/2006" xmlns:aink="http://schemas.microsoft.com/office/drawing/2016/ink" xmlns:am3d="http://schemas.microsoft.com/office/drawing/2017/model3d" xmlns:o="urn:schemas-microsoft-com:office:office" xmlns:oel="http://schemas.microsoft.com/office/2019/extlst" xmlns:r="http://schemas.openxmlformats.org/officeDocument/2006/relationships" xmlns:m="http://schemas.openxmlformats.org/officeDocument/2006/math" xmlns:v="urn:schemas-microsoft-com:vml" xmlns:wp14="http://schemas.microsoft.com/office/word/2010/wordprocessingDrawing" xmlns:wp="http://schemas.openxmlformats.org/drawingml/2006/wordprocessingDrawing" xmlns:w10="urn:schemas-microsoft-com:office:word" xmlns:w="http://schemas.openxmlformats.org/wordprocessingml/2006/main" xmlns:w14="http://schemas.microsoft.com/office/word/2010/wordml" xmlns:w15="http://schemas.microsoft.com/office/word/2012/wordml" xmlns:w16cex="http://schemas.microsoft.com/office/word/2018/wordml/cex" xmlns:w16cid="http://schemas.microsoft.com/office/word/2016/wordml/cid" xmlns:w16="http://schemas.microsoft.com/office/word/2018/wordml" xmlns:w16sdtdh="http://schemas.microsoft.com/office/word/2020/wordml/sdtdatahash" xmlns:w16se="http://schemas.microsoft.com/office/word/2015/wordml/symex" xmlns:wpg="http://schemas.microsoft.com/office/word/2010/wordprocessingGroup" xmlns:wpi="http://schemas.microsoft.com/office/word/2010/wordprocessingInk" xmlns:wne="http://schemas.microsoft.com/office/word/2006/wordml" xmlns:wps="http://schemas.microsoft.com/office/word/2010/wordprocessingShape" mc:Ignorable="w14 w15 w16se w16cid w16 w16cex w16sdtdh wp14">
   <w:body>
+    <w:p>
+      <w:pPr>
+        <w:jc w:val="center"/>
+        <w:rPr>
+          <w:rFonts w:ascii="Arial" w:hAnsi="Arial" w:cs="Arial"/>
+          <w:sz w:val="32"/>
+          <w:szCs w:val="32"/>
+        </w:rPr>
+      </w:pPr>
+      <w:r>
+        <w:rPr>
+          <w:rFonts w:ascii="Arial" w:hAnsi="Arial" w:cs="Arial"/>
+          <w:sz w:val="32"/>
+          <w:szCs w:val="32"/>
+        </w:rPr>
+        <w:t>Diccionario de definiciones</w:t>
+      </w:r>
+    </w:p>
     <w:p>
       <w:pPr>
         <w:jc w:val="both"/>
@@ -119,7 +137,6 @@
           <w:id w:val="-1313708891"/>
           <w:citation/>
         </w:sdtPr>
-        <w:sdtEndPr/>
         <w:sdtContent>
           <w:r>
             <w:rPr>
@@ -248,7 +265,6 @@
           <w:id w:val="-437528825"/>
           <w:citation/>
         </w:sdtPr>
-        <w:sdtEndPr/>
         <w:sdtContent>
           <w:r>
             <w:rPr>
@@ -320,7 +336,6 @@
           <w:id w:val="-1059934952"/>
           <w:citation/>
         </w:sdtPr>
-        <w:sdtEndPr/>
         <w:sdtContent>
           <w:r>
             <w:rPr>
@@ -392,7 +407,6 @@
           <w:id w:val="1486743639"/>
           <w:citation/>
         </w:sdtPr>
-        <w:sdtEndPr/>
         <w:sdtContent>
           <w:r>
             <w:rPr>
@@ -491,7 +505,6 @@
           <w:id w:val="1930536565"/>
           <w:citation/>
         </w:sdtPr>
-        <w:sdtEndPr/>
         <w:sdtContent>
           <w:r>
             <w:rPr>
@@ -584,7 +597,6 @@
           <w:id w:val="1405567892"/>
           <w:citation/>
         </w:sdtPr>
-        <w:sdtEndPr/>
         <w:sdtContent>
           <w:r>
             <w:rPr>
@@ -695,7 +707,6 @@
           <w:id w:val="367345194"/>
           <w:citation/>
         </w:sdtPr>
-        <w:sdtEndPr/>
         <w:sdtContent>
           <w:r>
             <w:rPr>
@@ -788,7 +799,6 @@
           <w:id w:val="-698929210"/>
           <w:citation/>
         </w:sdtPr>
-        <w:sdtEndPr/>
         <w:sdtContent>
           <w:r>
             <w:rPr>
@@ -963,7 +973,6 @@
           <w:id w:val="1663900531"/>
           <w:citation/>
         </w:sdtPr>
-        <w:sdtEndPr/>
         <w:sdtContent>
           <w:r>
             <w:rPr>
@@ -1091,6 +1100,7 @@
           <w:sz w:val="20"/>
           <w:szCs w:val="20"/>
         </w:rPr>
+        <w:lastRenderedPageBreak/>
         <w:t>Se pide al paciente que respire profundo 20 veces por minuto durante tres minutos. La hiperventilación, por un mecanismo que aún no se identifica, puede activar patrones convulsivos característicos u otras anomalías.</w:t>
       </w:r>
     </w:p>
@@ -1114,7 +1124,6 @@
           <w:sz w:val="20"/>
           <w:szCs w:val="20"/>
         </w:rPr>
-        <w:lastRenderedPageBreak/>
         <w:t>Se coloca una luz estroboscópica poderosa a unos 40 cm de distancia de los ojos del paciente y se hace destellar a frecuencias de 1 a 20 por segundo con los ojos del paciente abiertos y cerrados. Las derivaciones occipitales del EEG pueden mostrar ondas correspondientes a cada destello de luz (impulso fótico) o descargas anormales.</w:t>
       </w:r>
     </w:p>
@@ -1158,7 +1167,6 @@
           <w:id w:val="-1629235333"/>
           <w:citation/>
         </w:sdtPr>
-        <w:sdtEndPr/>
         <w:sdtContent>
           <w:r>
             <w:rPr>
@@ -1331,7 +1339,6 @@
           <w:id w:val="1216551582"/>
           <w:citation/>
         </w:sdtPr>
-        <w:sdtEndPr/>
         <w:sdtContent>
           <w:r>
             <w:rPr>
@@ -1481,7 +1488,6 @@
           <w:id w:val="1712378703"/>
           <w:citation/>
         </w:sdtPr>
-        <w:sdtEndPr/>
         <w:sdtContent>
           <w:r>
             <w:rPr>
@@ -1597,7 +1603,6 @@
             <w:id w:val="-573587230"/>
             <w:bibliography/>
           </w:sdtPr>
-          <w:sdtEndPr/>
           <w:sdtContent>
             <w:p>
               <w:pPr>

</xml_diff>